<commit_message>
"Reservation Admission" description added.
The descriptions for the final use case within the Reservation module, "Reservation Admission", was added to the documents.
</commit_message>
<xml_diff>
--- a/use-case-descriptions/Service_Reservation_Use_Case_Descriptions.docx
+++ b/use-case-descriptions/Service_Reservation_Use_Case_Descriptions.docx
@@ -339,14 +339,7 @@
                 <w:sz w:val="28"/>
                 <w:szCs w:val="28"/>
               </w:rPr>
-              <w:t xml:space="preserve">Use Case Name: </w:t>
-            </w:r>
-            <w:r>
-              <w:rPr>
-                <w:sz w:val="28"/>
-                <w:szCs w:val="28"/>
-              </w:rPr>
-              <w:t>Contact Provider</w:t>
+              <w:t>Use Case Name: Contact Provider</w:t>
             </w:r>
           </w:p>
         </w:tc>
@@ -366,14 +359,7 @@
                 <w:sz w:val="28"/>
                 <w:szCs w:val="28"/>
               </w:rPr>
-              <w:t>ID:</w:t>
-            </w:r>
-            <w:r>
-              <w:rPr>
-                <w:sz w:val="28"/>
-                <w:szCs w:val="28"/>
-              </w:rPr>
-              <w:t xml:space="preserve"> 2</w:t>
+              <w:t>ID: 2</w:t>
             </w:r>
           </w:p>
         </w:tc>
@@ -393,14 +379,7 @@
                 <w:sz w:val="28"/>
                 <w:szCs w:val="28"/>
               </w:rPr>
-              <w:t>Importance Level:</w:t>
-            </w:r>
-            <w:r>
-              <w:rPr>
-                <w:sz w:val="28"/>
-                <w:szCs w:val="28"/>
-              </w:rPr>
-              <w:t xml:space="preserve"> high</w:t>
+              <w:t>Importance Level: high</w:t>
             </w:r>
           </w:p>
         </w:tc>
@@ -426,14 +405,7 @@
                 <w:sz w:val="28"/>
                 <w:szCs w:val="28"/>
               </w:rPr>
-              <w:t>primary Actor:</w:t>
-            </w:r>
-            <w:r>
-              <w:rPr>
-                <w:sz w:val="28"/>
-                <w:szCs w:val="28"/>
-              </w:rPr>
-              <w:t xml:space="preserve"> Tourist</w:t>
+              <w:t>primary Actor: Tourist</w:t>
             </w:r>
           </w:p>
         </w:tc>
@@ -595,14 +567,7 @@
                 <w:sz w:val="28"/>
                 <w:szCs w:val="28"/>
               </w:rPr>
-              <w:t xml:space="preserve">Use Case Name: </w:t>
-            </w:r>
-            <w:r>
-              <w:rPr>
-                <w:sz w:val="28"/>
-                <w:szCs w:val="28"/>
-              </w:rPr>
-              <w:t>Service Reservation</w:t>
+              <w:t>Use Case Name: Service Reservation</w:t>
             </w:r>
           </w:p>
         </w:tc>
@@ -622,14 +587,7 @@
                 <w:sz w:val="28"/>
                 <w:szCs w:val="28"/>
               </w:rPr>
-              <w:t>ID:</w:t>
-            </w:r>
-            <w:r>
-              <w:rPr>
-                <w:sz w:val="28"/>
-                <w:szCs w:val="28"/>
-              </w:rPr>
-              <w:t xml:space="preserve"> 3</w:t>
+              <w:t>ID: 3</w:t>
             </w:r>
           </w:p>
         </w:tc>
@@ -649,14 +607,7 @@
                 <w:sz w:val="28"/>
                 <w:szCs w:val="28"/>
               </w:rPr>
-              <w:t>Importance Level:</w:t>
-            </w:r>
-            <w:r>
-              <w:rPr>
-                <w:sz w:val="28"/>
-                <w:szCs w:val="28"/>
-              </w:rPr>
-              <w:t xml:space="preserve"> high</w:t>
+              <w:t>Importance Level: high</w:t>
             </w:r>
           </w:p>
         </w:tc>
@@ -682,14 +633,7 @@
                 <w:sz w:val="28"/>
                 <w:szCs w:val="28"/>
               </w:rPr>
-              <w:t>primary Actor:</w:t>
-            </w:r>
-            <w:r>
-              <w:rPr>
-                <w:sz w:val="28"/>
-                <w:szCs w:val="28"/>
-              </w:rPr>
-              <w:t xml:space="preserve"> tourist</w:t>
+              <w:t>primary Actor: tourist</w:t>
             </w:r>
           </w:p>
         </w:tc>
@@ -1034,14 +978,7 @@
                 <w:sz w:val="28"/>
                 <w:szCs w:val="28"/>
               </w:rPr>
-              <w:t>Brief Description:</w:t>
-            </w:r>
-            <w:r>
-              <w:rPr>
-                <w:sz w:val="28"/>
-                <w:szCs w:val="28"/>
-              </w:rPr>
-              <w:t xml:space="preserve"> tourist can cancel reserved service if service provider’s conditions are satisfied for canceling the service</w:t>
+              <w:t>Brief Description: tourist can cancel reserved service if service provider’s conditions are satisfied for canceling the service</w:t>
             </w:r>
             <w:r>
               <w:rPr>
@@ -1074,14 +1011,7 @@
                 <w:sz w:val="28"/>
                 <w:szCs w:val="28"/>
               </w:rPr>
-              <w:t>Trigger</w:t>
-            </w:r>
-            <w:r>
-              <w:rPr>
-                <w:sz w:val="28"/>
-                <w:szCs w:val="28"/>
-              </w:rPr>
-              <w:t>: tourist wanting to cancel the reservation.</w:t>
+              <w:t>Trigger: tourist wanting to cancel the reservation.</w:t>
             </w:r>
           </w:p>
         </w:tc>
@@ -1286,14 +1216,7 @@
                 <w:sz w:val="28"/>
                 <w:szCs w:val="28"/>
               </w:rPr>
-              <w:t>Brief Description:</w:t>
-            </w:r>
-            <w:r>
-              <w:rPr>
-                <w:sz w:val="28"/>
-                <w:szCs w:val="28"/>
-              </w:rPr>
-              <w:t xml:space="preserve"> service provider checks the tourist information and accepts or declines the reservation request.</w:t>
+              <w:t>Brief Description: service provider checks the tourist information and accepts or declines the reservation request.</w:t>
             </w:r>
           </w:p>
         </w:tc>
@@ -1319,14 +1242,7 @@
                 <w:sz w:val="28"/>
                 <w:szCs w:val="28"/>
               </w:rPr>
-              <w:t>Trigger</w:t>
-            </w:r>
-            <w:r>
-              <w:rPr>
-                <w:sz w:val="28"/>
-                <w:szCs w:val="28"/>
-              </w:rPr>
-              <w:t>: when user submits a reservation.</w:t>
+              <w:t>Trigger: when user submits a reservation.</w:t>
             </w:r>
           </w:p>
         </w:tc>
@@ -2086,50 +2002,282 @@
                 <w:sz w:val="28"/>
                 <w:szCs w:val="28"/>
               </w:rPr>
-              <w:t xml:space="preserve"> system administrator checks the service addition request and </w:t>
+              <w:t xml:space="preserve"> system administrator checks the service addition request and determines if it is qualified to be added into the system or not.</w:t>
+            </w:r>
+          </w:p>
+        </w:tc>
+      </w:tr>
+      <w:tr>
+        <w:trPr>
+          <w:trHeight w:val="544"/>
+        </w:trPr>
+        <w:tc>
+          <w:tcPr>
+            <w:tcW w:w="9678" w:type="dxa"/>
+            <w:gridSpan w:val="3"/>
+          </w:tcPr>
+          <w:p>
+            <w:pPr>
+              <w:rPr>
+                <w:sz w:val="28"/>
+                <w:szCs w:val="28"/>
+              </w:rPr>
+            </w:pPr>
+            <w:r>
+              <w:rPr>
+                <w:sz w:val="28"/>
+                <w:szCs w:val="28"/>
+              </w:rPr>
+              <w:t>Trigger</w:t>
+            </w:r>
+            <w:r>
+              <w:rPr>
+                <w:sz w:val="28"/>
+                <w:szCs w:val="28"/>
+              </w:rPr>
+              <w:t>: when service provider submits a request and administrator checks it.</w:t>
+            </w:r>
+          </w:p>
+        </w:tc>
+      </w:tr>
+      <w:tr>
+        <w:trPr>
+          <w:trHeight w:val="576"/>
+        </w:trPr>
+        <w:tc>
+          <w:tcPr>
+            <w:tcW w:w="9678" w:type="dxa"/>
+            <w:gridSpan w:val="3"/>
+          </w:tcPr>
+          <w:p>
+            <w:pPr>
+              <w:rPr>
+                <w:sz w:val="28"/>
+                <w:szCs w:val="28"/>
+              </w:rPr>
+            </w:pPr>
+          </w:p>
+        </w:tc>
+      </w:tr>
+      <w:tr>
+        <w:trPr>
+          <w:trHeight w:val="576"/>
+        </w:trPr>
+        <w:tc>
+          <w:tcPr>
+            <w:tcW w:w="3225" w:type="dxa"/>
+          </w:tcPr>
+          <w:p>
+            <w:pPr>
+              <w:rPr>
+                <w:sz w:val="28"/>
+                <w:szCs w:val="28"/>
+              </w:rPr>
+            </w:pPr>
+            <w:r>
+              <w:rPr>
+                <w:sz w:val="28"/>
+                <w:szCs w:val="28"/>
+              </w:rPr>
+              <w:t xml:space="preserve">Use Case Name: </w:t>
+            </w:r>
+            <w:r>
+              <w:rPr>
+                <w:b/>
+                <w:bCs/>
+                <w:sz w:val="28"/>
+                <w:szCs w:val="28"/>
+              </w:rPr>
+              <w:t>Reservation Admission</w:t>
+            </w:r>
+          </w:p>
+        </w:tc>
+        <w:tc>
+          <w:tcPr>
+            <w:tcW w:w="3226" w:type="dxa"/>
+          </w:tcPr>
+          <w:p>
+            <w:pPr>
+              <w:rPr>
+                <w:sz w:val="28"/>
+                <w:szCs w:val="28"/>
+              </w:rPr>
+            </w:pPr>
+            <w:r>
+              <w:rPr>
+                <w:sz w:val="28"/>
+                <w:szCs w:val="28"/>
+              </w:rPr>
+              <w:t xml:space="preserve">ID: </w:t>
+            </w:r>
+            <w:r>
+              <w:rPr>
+                <w:b/>
+                <w:bCs/>
+                <w:sz w:val="28"/>
+                <w:szCs w:val="28"/>
+              </w:rPr>
+              <w:t>9</w:t>
+            </w:r>
+          </w:p>
+        </w:tc>
+        <w:tc>
+          <w:tcPr>
+            <w:tcW w:w="3227" w:type="dxa"/>
+          </w:tcPr>
+          <w:p>
+            <w:pPr>
+              <w:rPr>
+                <w:sz w:val="28"/>
+                <w:szCs w:val="28"/>
+              </w:rPr>
+            </w:pPr>
+            <w:r>
+              <w:rPr>
+                <w:sz w:val="28"/>
+                <w:szCs w:val="28"/>
+              </w:rPr>
+              <w:t xml:space="preserve">Importance Level: </w:t>
+            </w:r>
+            <w:r>
+              <w:rPr>
+                <w:b/>
+                <w:bCs/>
+                <w:sz w:val="28"/>
+                <w:szCs w:val="28"/>
+              </w:rPr>
+              <w:t>High</w:t>
+            </w:r>
+          </w:p>
+        </w:tc>
+      </w:tr>
+      <w:tr>
+        <w:trPr>
+          <w:trHeight w:val="544"/>
+        </w:trPr>
+        <w:tc>
+          <w:tcPr>
+            <w:tcW w:w="9678" w:type="dxa"/>
+            <w:gridSpan w:val="3"/>
+          </w:tcPr>
+          <w:p>
+            <w:pPr>
+              <w:rPr>
+                <w:sz w:val="28"/>
+                <w:szCs w:val="28"/>
+              </w:rPr>
+            </w:pPr>
+            <w:r>
+              <w:rPr>
+                <w:sz w:val="28"/>
+                <w:szCs w:val="28"/>
+              </w:rPr>
+              <w:t>P</w:t>
+            </w:r>
+            <w:r>
+              <w:rPr>
+                <w:sz w:val="28"/>
+                <w:szCs w:val="28"/>
+              </w:rPr>
+              <w:t xml:space="preserve">rimary Actor: </w:t>
+            </w:r>
+            <w:r>
+              <w:rPr>
+                <w:b/>
+                <w:bCs/>
+                <w:sz w:val="28"/>
+                <w:szCs w:val="28"/>
+              </w:rPr>
+              <w:t>Operator</w:t>
+            </w:r>
+          </w:p>
+        </w:tc>
+      </w:tr>
+      <w:tr>
+        <w:trPr>
+          <w:trHeight w:val="576"/>
+        </w:trPr>
+        <w:tc>
+          <w:tcPr>
+            <w:tcW w:w="9678" w:type="dxa"/>
+            <w:gridSpan w:val="3"/>
+          </w:tcPr>
+          <w:p>
+            <w:pPr>
+              <w:rPr>
+                <w:b/>
+                <w:bCs/>
+                <w:sz w:val="28"/>
+                <w:szCs w:val="28"/>
+              </w:rPr>
+            </w:pPr>
+            <w:r>
+              <w:rPr>
+                <w:sz w:val="28"/>
+                <w:szCs w:val="28"/>
+              </w:rPr>
+              <w:t xml:space="preserve">Brief Description: </w:t>
+            </w:r>
+            <w:r>
+              <w:rPr>
+                <w:b/>
+                <w:bCs/>
+                <w:sz w:val="28"/>
+                <w:szCs w:val="28"/>
+              </w:rPr>
+              <w:t>The operator must contact the service providers to ensure the availability of the reserved service.</w:t>
+            </w:r>
+          </w:p>
+        </w:tc>
+      </w:tr>
+      <w:tr>
+        <w:trPr>
+          <w:trHeight w:val="544"/>
+        </w:trPr>
+        <w:tc>
+          <w:tcPr>
+            <w:tcW w:w="9678" w:type="dxa"/>
+            <w:gridSpan w:val="3"/>
+          </w:tcPr>
+          <w:p>
+            <w:pPr>
+              <w:rPr>
+                <w:sz w:val="28"/>
+                <w:szCs w:val="28"/>
+              </w:rPr>
+            </w:pPr>
+            <w:r>
+              <w:rPr>
+                <w:sz w:val="28"/>
+                <w:szCs w:val="28"/>
+              </w:rPr>
+              <w:t xml:space="preserve">Trigger: </w:t>
+            </w:r>
+            <w:r>
+              <w:rPr>
+                <w:sz w:val="28"/>
+                <w:szCs w:val="28"/>
+              </w:rPr>
+              <w:t xml:space="preserve">A successful </w:t>
+            </w:r>
+            <w:r>
+              <w:rPr>
+                <w:b/>
+                <w:bCs/>
+                <w:sz w:val="28"/>
+                <w:szCs w:val="28"/>
+              </w:rPr>
+              <w:t>Service Reservation</w:t>
+            </w:r>
+            <w:r>
+              <w:rPr>
+                <w:sz w:val="28"/>
+                <w:szCs w:val="28"/>
+              </w:rPr>
+              <w:t xml:space="preserve"> will create a record for the operators to make the necessary calls for.</w:t>
             </w:r>
             <w:bookmarkStart w:id="0" w:name="_GoBack"/>
             <w:bookmarkEnd w:id="0"/>
-            <w:r>
-              <w:rPr>
-                <w:sz w:val="28"/>
-                <w:szCs w:val="28"/>
-              </w:rPr>
-              <w:t>determines if it is qualified to be added into the system or not.</w:t>
-            </w:r>
-          </w:p>
-        </w:tc>
-      </w:tr>
-      <w:tr>
-        <w:trPr>
-          <w:trHeight w:val="544"/>
-        </w:trPr>
-        <w:tc>
-          <w:tcPr>
-            <w:tcW w:w="9678" w:type="dxa"/>
-            <w:gridSpan w:val="3"/>
-          </w:tcPr>
-          <w:p>
-            <w:pPr>
-              <w:rPr>
-                <w:sz w:val="28"/>
-                <w:szCs w:val="28"/>
-              </w:rPr>
-            </w:pPr>
-            <w:r>
-              <w:rPr>
-                <w:sz w:val="28"/>
-                <w:szCs w:val="28"/>
-              </w:rPr>
-              <w:t>Trigger</w:t>
-            </w:r>
-            <w:r>
-              <w:rPr>
-                <w:sz w:val="28"/>
-                <w:szCs w:val="28"/>
-              </w:rPr>
-              <w:t>: when service provider submits a request and administrator checks it.</w:t>
-            </w:r>
           </w:p>
         </w:tc>
       </w:tr>

</xml_diff>